<commit_message>
Updated tech spec with use cases
Added uses cases, made some changes.
</commit_message>
<xml_diff>
--- a/CMPSC 390 project documents/UseCase Add Account.docx
+++ b/CMPSC 390 project documents/UseCase Add Account.docx
@@ -489,60 +489,96 @@
             <w:r>
               <w:t xml:space="preserve">User does not enter in any information for one or all fields. </w:t>
             </w:r>
+          </w:p>
+          <w:p>
+            <w:pPr>
+              <w:pStyle w:val="ListParagraph"/>
+              <w:numPr>
+                <w:ilvl w:val="1"/>
+                <w:numId w:val="2"/>
+              </w:numPr>
+            </w:pPr>
+            <w:r>
+              <w:t>User is prompted an error to input required information.</w:t>
+            </w:r>
+          </w:p>
+          <w:p>
+            <w:pPr>
+              <w:pStyle w:val="ListParagraph"/>
+              <w:numPr>
+                <w:ilvl w:val="0"/>
+                <w:numId w:val="2"/>
+              </w:numPr>
+            </w:pPr>
+            <w:r>
+              <w:t>Verify password field does not match password field</w:t>
+            </w:r>
+            <w:r>
+              <w:t xml:space="preserve">. </w:t>
+            </w:r>
+          </w:p>
+          <w:p>
+            <w:pPr>
+              <w:pStyle w:val="ListParagraph"/>
+              <w:numPr>
+                <w:ilvl w:val="1"/>
+                <w:numId w:val="2"/>
+              </w:numPr>
+            </w:pPr>
+            <w:r>
+              <w:t>User input passwords into the password field and verify password field.</w:t>
+            </w:r>
+          </w:p>
+          <w:p>
+            <w:pPr>
+              <w:pStyle w:val="ListParagraph"/>
+              <w:numPr>
+                <w:ilvl w:val="1"/>
+                <w:numId w:val="2"/>
+              </w:numPr>
+            </w:pPr>
+            <w:r>
+              <w:t>User is notified that they do no match and has to input both passwords correctly.</w:t>
+            </w:r>
+          </w:p>
+          <w:p>
+            <w:pPr>
+              <w:pStyle w:val="ListParagraph"/>
+              <w:numPr>
+                <w:ilvl w:val="0"/>
+                <w:numId w:val="2"/>
+              </w:numPr>
+            </w:pPr>
+            <w:r>
+              <w:t>No database has been loaded</w:t>
+            </w:r>
+          </w:p>
+          <w:p>
+            <w:pPr>
+              <w:pStyle w:val="ListParagraph"/>
+              <w:numPr>
+                <w:ilvl w:val="1"/>
+                <w:numId w:val="2"/>
+              </w:numPr>
+            </w:pPr>
+            <w:r>
+              <w:t>User tries to add an account before the load a database</w:t>
+            </w:r>
+          </w:p>
+          <w:p>
+            <w:pPr>
+              <w:pStyle w:val="ListParagraph"/>
+              <w:numPr>
+                <w:ilvl w:val="1"/>
+                <w:numId w:val="2"/>
+              </w:numPr>
+            </w:pPr>
+            <w:r>
+              <w:t>An error message will be displayed.</w:t>
+            </w:r>
             <w:bookmarkStart w:id="0" w:name="_GoBack"/>
             <w:bookmarkEnd w:id="0"/>
           </w:p>
-          <w:p>
-            <w:pPr>
-              <w:pStyle w:val="ListParagraph"/>
-              <w:numPr>
-                <w:ilvl w:val="1"/>
-                <w:numId w:val="2"/>
-              </w:numPr>
-            </w:pPr>
-            <w:r>
-              <w:t>User is prompted an error to input required information.</w:t>
-            </w:r>
-          </w:p>
-          <w:p>
-            <w:pPr>
-              <w:pStyle w:val="ListParagraph"/>
-              <w:numPr>
-                <w:ilvl w:val="0"/>
-                <w:numId w:val="2"/>
-              </w:numPr>
-            </w:pPr>
-            <w:r>
-              <w:t>Verify password field does not match password field</w:t>
-            </w:r>
-            <w:r>
-              <w:t xml:space="preserve">. </w:t>
-            </w:r>
-          </w:p>
-          <w:p>
-            <w:pPr>
-              <w:pStyle w:val="ListParagraph"/>
-              <w:numPr>
-                <w:ilvl w:val="1"/>
-                <w:numId w:val="2"/>
-              </w:numPr>
-            </w:pPr>
-            <w:r>
-              <w:t>User input passwords into the password field and verify password field.</w:t>
-            </w:r>
-          </w:p>
-          <w:p>
-            <w:pPr>
-              <w:pStyle w:val="ListParagraph"/>
-              <w:numPr>
-                <w:ilvl w:val="1"/>
-                <w:numId w:val="2"/>
-              </w:numPr>
-            </w:pPr>
-            <w:r>
-              <w:t>User is notified that they do no match and has to input both passwords correctly.</w:t>
-            </w:r>
-          </w:p>
         </w:tc>
       </w:tr>
       <w:tr>
@@ -764,7 +800,6 @@
           </w:p>
           <w:p>
             <w:r>
-              <w:lastRenderedPageBreak/>
               <w:t>Should password be masked as it is typed in?</w:t>
             </w:r>
           </w:p>
@@ -1832,7 +1867,7 @@
   <a:extraClrSchemeLst/>
   <a:extLst>
     <a:ext uri="{05A4C25C-085E-4340-85A3-A5531E510DB2}">
-      <thm15:themeFamily xmlns:thm15="http://schemas.microsoft.com/office/thememl/2012/main" xmlns="" name="Office Theme" id="{62F939B6-93AF-4DB8-9C6B-D6C7DFDC589F}" vid="{4A3C46E8-61CC-4603-A589-7422A47A8E4A}"/>
+      <thm15:themeFamily xmlns="" xmlns:thm15="http://schemas.microsoft.com/office/thememl/2012/main" name="Office Theme" id="{62F939B6-93AF-4DB8-9C6B-D6C7DFDC589F}" vid="{4A3C46E8-61CC-4603-A589-7422A47A8E4A}"/>
     </a:ext>
   </a:extLst>
 </a:theme>

</xml_diff>